<commit_message>
Se modfican archivos de configuracion
</commit_message>
<xml_diff>
--- a/Editables/SistemaAlmacenamiento.docx
+++ b/Editables/SistemaAlmacenamiento.docx
@@ -1556,16 +1556,14 @@
         </w:rPr>
         <w:t xml:space="preserve">Por ello, pese a que todo nuestro trabajo </w:t>
       </w:r>
-      <w:proofErr w:type="spellStart"/>
-      <w:r>
-        <w:rPr>
-          <w:rFonts w:ascii="Arial" w:hAnsi="Arial" w:cs="Arial"/>
-          <w:sz w:val="24"/>
-          <w:szCs w:val="24"/>
-        </w:rPr>
-        <w:t>esta</w:t>
-      </w:r>
-      <w:proofErr w:type="spellEnd"/>
+      <w:r>
+        <w:rPr>
+          <w:rFonts w:ascii="Arial" w:hAnsi="Arial" w:cs="Arial"/>
+          <w:sz w:val="24"/>
+          <w:szCs w:val="24"/>
+        </w:rPr>
+        <w:t>está</w:t>
+      </w:r>
       <w:r>
         <w:rPr>
           <w:rFonts w:ascii="Arial" w:hAnsi="Arial" w:cs="Arial"/>
@@ -1574,16 +1572,14 @@
         </w:rPr>
         <w:t xml:space="preserve"> realizado en </w:t>
       </w:r>
-      <w:proofErr w:type="spellStart"/>
-      <w:r>
-        <w:rPr>
-          <w:rFonts w:ascii="Arial" w:hAnsi="Arial" w:cs="Arial"/>
-          <w:sz w:val="24"/>
-          <w:szCs w:val="24"/>
-        </w:rPr>
-        <w:t>github</w:t>
-      </w:r>
-      <w:proofErr w:type="spellEnd"/>
+      <w:r>
+        <w:rPr>
+          <w:rFonts w:ascii="Arial" w:hAnsi="Arial" w:cs="Arial"/>
+          <w:sz w:val="24"/>
+          <w:szCs w:val="24"/>
+        </w:rPr>
+        <w:t>GitHub</w:t>
+      </w:r>
       <w:r>
         <w:rPr>
           <w:rFonts w:ascii="Arial" w:hAnsi="Arial" w:cs="Arial"/>

</xml_diff>

<commit_message>
Añadido inglés al documento de sistema de almacenamiento
</commit_message>
<xml_diff>
--- a/Editables/SistemaAlmacenamiento.docx
+++ b/Editables/SistemaAlmacenamiento.docx
@@ -661,9 +661,162 @@
         <w:t>¿</w:t>
       </w:r>
       <w:r>
-        <w:t>Qué sistema de almacenamiento fueron utilizados para desarrollar el proyecto</w:t>
-      </w:r>
-      <w:r>
+        <w:t>Qué sistema</w:t>
+      </w:r>
+      <w:r>
+        <w:t>s</w:t>
+      </w:r>
+      <w:r>
+        <w:t xml:space="preserve"> de almacenamiento fueron utilizados para desarrollar el proyecto</w:t>
+      </w:r>
+      <w:r>
+        <w:t>?</w:t>
+      </w:r>
+      <w:r>
+        <w:t xml:space="preserve"> / </w:t>
+      </w:r>
+      <w:proofErr w:type="spellStart"/>
+      <w:r>
+        <w:rPr>
+          <w:b/>
+          <w:bCs/>
+        </w:rPr>
+        <w:t>What</w:t>
+      </w:r>
+      <w:proofErr w:type="spellEnd"/>
+      <w:r>
+        <w:rPr>
+          <w:b/>
+          <w:bCs/>
+        </w:rPr>
+        <w:t xml:space="preserve"> </w:t>
+      </w:r>
+      <w:proofErr w:type="spellStart"/>
+      <w:r>
+        <w:rPr>
+          <w:b/>
+          <w:bCs/>
+        </w:rPr>
+        <w:t>storage</w:t>
+      </w:r>
+      <w:proofErr w:type="spellEnd"/>
+      <w:r>
+        <w:rPr>
+          <w:b/>
+          <w:bCs/>
+        </w:rPr>
+        <w:t xml:space="preserve"> </w:t>
+      </w:r>
+      <w:proofErr w:type="spellStart"/>
+      <w:r>
+        <w:rPr>
+          <w:b/>
+          <w:bCs/>
+        </w:rPr>
+        <w:t>systems</w:t>
+      </w:r>
+      <w:proofErr w:type="spellEnd"/>
+      <w:r>
+        <w:rPr>
+          <w:b/>
+          <w:bCs/>
+        </w:rPr>
+        <w:t xml:space="preserve"> </w:t>
+      </w:r>
+      <w:proofErr w:type="spellStart"/>
+      <w:r>
+        <w:rPr>
+          <w:b/>
+          <w:bCs/>
+        </w:rPr>
+        <w:t>were</w:t>
+      </w:r>
+      <w:proofErr w:type="spellEnd"/>
+      <w:r>
+        <w:rPr>
+          <w:b/>
+          <w:bCs/>
+        </w:rPr>
+        <w:t xml:space="preserve"> </w:t>
+      </w:r>
+      <w:proofErr w:type="spellStart"/>
+      <w:r>
+        <w:rPr>
+          <w:b/>
+          <w:bCs/>
+        </w:rPr>
+        <w:t>used</w:t>
+      </w:r>
+      <w:proofErr w:type="spellEnd"/>
+      <w:r>
+        <w:rPr>
+          <w:b/>
+          <w:bCs/>
+        </w:rPr>
+        <w:t xml:space="preserve"> </w:t>
+      </w:r>
+      <w:proofErr w:type="spellStart"/>
+      <w:r>
+        <w:rPr>
+          <w:b/>
+          <w:bCs/>
+        </w:rPr>
+        <w:t>to</w:t>
+      </w:r>
+      <w:proofErr w:type="spellEnd"/>
+      <w:r>
+        <w:rPr>
+          <w:b/>
+          <w:bCs/>
+        </w:rPr>
+        <w:t xml:space="preserve"> </w:t>
+      </w:r>
+      <w:proofErr w:type="spellStart"/>
+      <w:r>
+        <w:rPr>
+          <w:b/>
+          <w:bCs/>
+        </w:rPr>
+        <w:t>develop</w:t>
+      </w:r>
+      <w:proofErr w:type="spellEnd"/>
+      <w:r>
+        <w:rPr>
+          <w:b/>
+          <w:bCs/>
+        </w:rPr>
+        <w:t xml:space="preserve"> </w:t>
+      </w:r>
+      <w:proofErr w:type="spellStart"/>
+      <w:r>
+        <w:rPr>
+          <w:b/>
+          <w:bCs/>
+        </w:rPr>
+        <w:t>the</w:t>
+      </w:r>
+      <w:proofErr w:type="spellEnd"/>
+      <w:r>
+        <w:rPr>
+          <w:b/>
+          <w:bCs/>
+        </w:rPr>
+        <w:t xml:space="preserve"> </w:t>
+      </w:r>
+      <w:proofErr w:type="spellStart"/>
+      <w:r>
+        <w:rPr>
+          <w:b/>
+          <w:bCs/>
+        </w:rPr>
+        <w:t>project</w:t>
+      </w:r>
+      <w:proofErr w:type="spellEnd"/>
+      <w:r>
+        <w:rPr>
+          <w:b/>
+          <w:bCs/>
+        </w:rPr>
         <w:t>?</w:t>
       </w:r>
       <w:r>
@@ -1007,6 +1160,72 @@
           <w:szCs w:val="24"/>
         </w:rPr>
         <w:t>mucho tiempo de transferencia de archivos, y también fue de mucha ayuda que se puede colocar un mensaje en GitHub cada que se sube un cambio.</w:t>
+      </w:r>
+      <w:r>
+        <w:rPr>
+          <w:rFonts w:ascii="Arial" w:hAnsi="Arial" w:cs="Arial"/>
+          <w:sz w:val="24"/>
+          <w:szCs w:val="24"/>
+        </w:rPr>
+        <w:t xml:space="preserve"> Debemos decir que estos comandos no siempre los ejecutamos a través de una línea de comandos, sino que usamos el plugin gráfico de GitHub para Visual Studio.</w:t>
+      </w:r>
+    </w:p>
+    <w:p>
+      <w:pPr>
+        <w:spacing w:line="360" w:lineRule="auto"/>
+        <w:jc w:val="both"/>
+        <w:rPr>
+          <w:rFonts w:ascii="Arial" w:hAnsi="Arial" w:cs="Arial"/>
+          <w:b/>
+          <w:bCs/>
+          <w:sz w:val="24"/>
+          <w:szCs w:val="24"/>
+          <w:lang w:val="en-US"/>
+        </w:rPr>
+      </w:pPr>
+      <w:r>
+        <w:rPr>
+          <w:rFonts w:ascii="Arial" w:hAnsi="Arial" w:cs="Arial"/>
+          <w:b/>
+          <w:bCs/>
+          <w:sz w:val="24"/>
+          <w:szCs w:val="24"/>
+          <w:lang w:val="en-US"/>
+        </w:rPr>
+        <w:t>Mainly, GitHub was used as an online repository and storage system in this project. This allowed us to work quite agile as a team through the git commit, git push and git pull commands, which allowed a great level of synchronization in our project; when a colleague finished part of it, he</w:t>
+      </w:r>
+      <w:r>
+        <w:rPr>
+          <w:rFonts w:ascii="Arial" w:hAnsi="Arial" w:cs="Arial"/>
+          <w:b/>
+          <w:bCs/>
+          <w:sz w:val="24"/>
+          <w:szCs w:val="24"/>
+          <w:lang w:val="en-US"/>
+        </w:rPr>
+        <w:t xml:space="preserve"> or she</w:t>
+      </w:r>
+      <w:r>
+        <w:rPr>
+          <w:rFonts w:ascii="Arial" w:hAnsi="Arial" w:cs="Arial"/>
+          <w:b/>
+          <w:bCs/>
+          <w:sz w:val="24"/>
+          <w:szCs w:val="24"/>
+          <w:lang w:val="en-US"/>
+        </w:rPr>
+        <w:t xml:space="preserve"> could immediately push it to the repository with the git add, git commit, and git push commands, and the other colleague could download it with the git pull command. This saved us a lot of time transferring files, and it was also very helpful that a message can be put on GitHub every time a change is pushed.</w:t>
+      </w:r>
+      <w:r>
+        <w:rPr>
+          <w:rFonts w:ascii="Arial" w:hAnsi="Arial" w:cs="Arial"/>
+          <w:b/>
+          <w:bCs/>
+          <w:sz w:val="24"/>
+          <w:szCs w:val="24"/>
+          <w:lang w:val="en-US"/>
+        </w:rPr>
+        <w:t xml:space="preserve"> We must mention that the commands weren’t always written in the CLI, but instead we used the Visual Studio GitHub UI Plugin.</w:t>
       </w:r>
     </w:p>
     <w:p>
@@ -1071,6 +1290,7 @@
           <w:sz w:val="18"/>
           <w:szCs w:val="18"/>
         </w:rPr>
+        <w:lastRenderedPageBreak/>
         <w:t xml:space="preserve">Prueba de uso de GitHub, con mensajes para los cambios y con </w:t>
       </w:r>
       <w:r>
@@ -1099,6 +1319,48 @@
     </w:p>
     <w:p>
       <w:pPr>
+        <w:jc w:val="center"/>
+        <w:rPr>
+          <w:b/>
+          <w:bCs/>
+          <w:sz w:val="18"/>
+          <w:szCs w:val="18"/>
+          <w:lang w:val="en-US"/>
+        </w:rPr>
+      </w:pPr>
+      <w:r>
+        <w:rPr>
+          <w:b/>
+          <w:bCs/>
+          <w:sz w:val="18"/>
+          <w:szCs w:val="18"/>
+          <w:lang w:val="en-US"/>
+        </w:rPr>
+        <w:t xml:space="preserve">GitHub usage </w:t>
+      </w:r>
+      <w:r>
+        <w:rPr>
+          <w:b/>
+          <w:bCs/>
+          <w:sz w:val="18"/>
+          <w:szCs w:val="18"/>
+          <w:lang w:val="en-US"/>
+        </w:rPr>
+        <w:t>proof</w:t>
+      </w:r>
+      <w:r>
+        <w:rPr>
+          <w:b/>
+          <w:bCs/>
+          <w:sz w:val="18"/>
+          <w:szCs w:val="18"/>
+          <w:lang w:val="en-US"/>
+        </w:rPr>
+        <w:t>, with messages for changes and with many commits. It also indicates the time each file or folder was uploaded/modified.</w:t>
+      </w:r>
+    </w:p>
+    <w:p>
+      <w:pPr>
         <w:spacing w:line="360" w:lineRule="auto"/>
         <w:jc w:val="both"/>
         <w:rPr>
@@ -1183,6 +1445,144 @@
         <w:jc w:val="both"/>
         <w:rPr>
           <w:rFonts w:ascii="Arial" w:hAnsi="Arial" w:cs="Arial"/>
+          <w:b/>
+          <w:bCs/>
+          <w:sz w:val="24"/>
+          <w:szCs w:val="24"/>
+          <w:lang w:val="en-US"/>
+        </w:rPr>
+      </w:pPr>
+      <w:r>
+        <w:rPr>
+          <w:rFonts w:ascii="Arial" w:hAnsi="Arial" w:cs="Arial"/>
+          <w:b/>
+          <w:bCs/>
+          <w:sz w:val="24"/>
+          <w:szCs w:val="24"/>
+          <w:lang w:val="en-US"/>
+        </w:rPr>
+        <w:t>Likewise, if something failed within our program, or we didn't want to incorporate it</w:t>
+      </w:r>
+      <w:r>
+        <w:rPr>
+          <w:rFonts w:ascii="Arial" w:hAnsi="Arial" w:cs="Arial"/>
+          <w:b/>
+          <w:bCs/>
+          <w:sz w:val="24"/>
+          <w:szCs w:val="24"/>
+          <w:lang w:val="en-US"/>
+        </w:rPr>
+        <w:t xml:space="preserve"> for a commit</w:t>
+      </w:r>
+      <w:r>
+        <w:rPr>
+          <w:rFonts w:ascii="Arial" w:hAnsi="Arial" w:cs="Arial"/>
+          <w:b/>
+          <w:bCs/>
+          <w:sz w:val="24"/>
+          <w:szCs w:val="24"/>
+          <w:lang w:val="en-US"/>
+        </w:rPr>
+        <w:t>, we could restore it to the latest version uploaded on GitHub.</w:t>
+      </w:r>
+    </w:p>
+    <w:p>
+      <w:pPr>
+        <w:spacing w:line="360" w:lineRule="auto"/>
+        <w:jc w:val="both"/>
+        <w:rPr>
+          <w:rFonts w:ascii="Arial" w:hAnsi="Arial" w:cs="Arial"/>
+          <w:b/>
+          <w:bCs/>
+          <w:sz w:val="24"/>
+          <w:szCs w:val="24"/>
+          <w:lang w:val="en-US"/>
+        </w:rPr>
+      </w:pPr>
+      <w:r>
+        <w:rPr>
+          <w:rFonts w:ascii="Arial" w:hAnsi="Arial" w:cs="Arial"/>
+          <w:b/>
+          <w:bCs/>
+          <w:sz w:val="24"/>
+          <w:szCs w:val="24"/>
+          <w:lang w:val="en-US"/>
+        </w:rPr>
+        <w:t xml:space="preserve">Here are some screenshots that serve as proof </w:t>
+      </w:r>
+      <w:r>
+        <w:rPr>
+          <w:rFonts w:ascii="Arial" w:hAnsi="Arial" w:cs="Arial"/>
+          <w:b/>
+          <w:bCs/>
+          <w:sz w:val="24"/>
+          <w:szCs w:val="24"/>
+          <w:lang w:val="en-US"/>
+        </w:rPr>
+        <w:t>that we</w:t>
+      </w:r>
+      <w:r>
+        <w:rPr>
+          <w:rFonts w:ascii="Arial" w:hAnsi="Arial" w:cs="Arial"/>
+          <w:b/>
+          <w:bCs/>
+          <w:sz w:val="24"/>
+          <w:szCs w:val="24"/>
+          <w:lang w:val="en-US"/>
+        </w:rPr>
+        <w:t xml:space="preserve"> use</w:t>
+      </w:r>
+      <w:r>
+        <w:rPr>
+          <w:rFonts w:ascii="Arial" w:hAnsi="Arial" w:cs="Arial"/>
+          <w:b/>
+          <w:bCs/>
+          <w:sz w:val="24"/>
+          <w:szCs w:val="24"/>
+          <w:lang w:val="en-US"/>
+        </w:rPr>
+        <w:t>d</w:t>
+      </w:r>
+      <w:r>
+        <w:rPr>
+          <w:rFonts w:ascii="Arial" w:hAnsi="Arial" w:cs="Arial"/>
+          <w:b/>
+          <w:bCs/>
+          <w:sz w:val="24"/>
+          <w:szCs w:val="24"/>
+          <w:lang w:val="en-US"/>
+        </w:rPr>
+        <w:t xml:space="preserve"> of GitHub (the</w:t>
+      </w:r>
+      <w:r>
+        <w:rPr>
+          <w:rFonts w:ascii="Arial" w:hAnsi="Arial" w:cs="Arial"/>
+          <w:b/>
+          <w:bCs/>
+          <w:sz w:val="24"/>
+          <w:szCs w:val="24"/>
+          <w:lang w:val="en-US"/>
+        </w:rPr>
+        <w:t>se</w:t>
+      </w:r>
+      <w:r>
+        <w:rPr>
+          <w:rFonts w:ascii="Arial" w:hAnsi="Arial" w:cs="Arial"/>
+          <w:b/>
+          <w:bCs/>
+          <w:sz w:val="24"/>
+          <w:szCs w:val="24"/>
+          <w:lang w:val="en-US"/>
+        </w:rPr>
+        <w:t xml:space="preserve"> are not all the commits made):</w:t>
+      </w:r>
+    </w:p>
+    <w:p>
+      <w:pPr>
+        <w:spacing w:line="360" w:lineRule="auto"/>
+        <w:jc w:val="center"/>
+        <w:rPr>
+          <w:rFonts w:ascii="Arial" w:hAnsi="Arial" w:cs="Arial"/>
           <w:sz w:val="24"/>
           <w:szCs w:val="24"/>
         </w:rPr>
@@ -1194,10 +1594,9 @@
           <w:sz w:val="24"/>
           <w:szCs w:val="24"/>
         </w:rPr>
-        <w:lastRenderedPageBreak/>
         <w:drawing>
-          <wp:inline distT="0" distB="0" distL="0" distR="0" wp14:anchorId="4D95FD04" wp14:editId="36E7A92D">
-            <wp:extent cx="6332220" cy="3316605"/>
+          <wp:inline distT="0" distB="0" distL="0" distR="0" wp14:anchorId="4D95FD04" wp14:editId="4CD9B923">
+            <wp:extent cx="6156960" cy="3224810"/>
             <wp:effectExtent l="0" t="0" r="0" b="0"/>
             <wp:docPr id="14" name="Imagen 14" descr="Captura de pantalla de un celular&#10;&#10;Descripción generada automáticamente"/>
             <wp:cNvGraphicFramePr>
@@ -1219,7 +1618,7 @@
                   <pic:spPr>
                     <a:xfrm>
                       <a:off x="0" y="0"/>
-                      <a:ext cx="6332220" cy="3316605"/>
+                      <a:ext cx="6158020" cy="3225365"/>
                     </a:xfrm>
                     <a:prstGeom prst="rect">
                       <a:avLst/>
@@ -1231,6 +1630,17 @@
           </wp:inline>
         </w:drawing>
       </w:r>
+    </w:p>
+    <w:p>
+      <w:pPr>
+        <w:spacing w:line="360" w:lineRule="auto"/>
+        <w:jc w:val="center"/>
+        <w:rPr>
+          <w:rFonts w:ascii="Arial" w:hAnsi="Arial" w:cs="Arial"/>
+          <w:sz w:val="24"/>
+          <w:szCs w:val="24"/>
+        </w:rPr>
+      </w:pPr>
       <w:r>
         <w:rPr>
           <w:rFonts w:ascii="Arial" w:hAnsi="Arial" w:cs="Arial"/>
@@ -1238,9 +1648,10 @@
           <w:sz w:val="24"/>
           <w:szCs w:val="24"/>
         </w:rPr>
+        <w:lastRenderedPageBreak/>
         <w:drawing>
-          <wp:inline distT="0" distB="0" distL="0" distR="0" wp14:anchorId="31897B5B" wp14:editId="7EB230A0">
-            <wp:extent cx="6332220" cy="3484245"/>
+          <wp:inline distT="0" distB="0" distL="0" distR="0" wp14:anchorId="31897B5B" wp14:editId="43577830">
+            <wp:extent cx="6193735" cy="3408045"/>
             <wp:effectExtent l="0" t="0" r="0" b="1905"/>
             <wp:docPr id="15" name="Imagen 15" descr="Captura de pantalla de computadora&#10;&#10;Descripción generada automáticamente"/>
             <wp:cNvGraphicFramePr>
@@ -1262,7 +1673,7 @@
                   <pic:spPr>
                     <a:xfrm>
                       <a:off x="0" y="0"/>
-                      <a:ext cx="6332220" cy="3484245"/>
+                      <a:ext cx="6200154" cy="3411577"/>
                     </a:xfrm>
                     <a:prstGeom prst="rect">
                       <a:avLst/>
@@ -1278,7 +1689,7 @@
     <w:p>
       <w:pPr>
         <w:spacing w:line="360" w:lineRule="auto"/>
-        <w:jc w:val="both"/>
+        <w:jc w:val="center"/>
         <w:rPr>
           <w:rFonts w:ascii="Arial" w:hAnsi="Arial" w:cs="Arial"/>
           <w:sz w:val="24"/>
@@ -1292,11 +1703,10 @@
           <w:sz w:val="24"/>
           <w:szCs w:val="24"/>
         </w:rPr>
-        <w:lastRenderedPageBreak/>
         <w:drawing>
-          <wp:inline distT="0" distB="0" distL="0" distR="0" wp14:anchorId="01E832D0" wp14:editId="29DA8142">
-            <wp:extent cx="6332220" cy="3787775"/>
-            <wp:effectExtent l="0" t="0" r="0" b="3175"/>
+          <wp:inline distT="0" distB="0" distL="0" distR="0" wp14:anchorId="01E832D0" wp14:editId="66B63FBC">
+            <wp:extent cx="6164580" cy="3687497"/>
+            <wp:effectExtent l="0" t="0" r="7620" b="8255"/>
             <wp:docPr id="16" name="Imagen 16" descr="Captura de pantalla de computadora&#10;&#10;Descripción generada automáticamente"/>
             <wp:cNvGraphicFramePr>
               <a:graphicFrameLocks xmlns:a="http://schemas.openxmlformats.org/drawingml/2006/main" noChangeAspect="1"/>
@@ -1317,7 +1727,7 @@
                   <pic:spPr>
                     <a:xfrm>
                       <a:off x="0" y="0"/>
-                      <a:ext cx="6332220" cy="3787775"/>
+                      <a:ext cx="6165474" cy="3688032"/>
                     </a:xfrm>
                     <a:prstGeom prst="rect">
                       <a:avLst/>
@@ -1370,6 +1780,64 @@
     <w:p>
       <w:pPr>
         <w:spacing w:line="360" w:lineRule="auto"/>
+        <w:jc w:val="center"/>
+        <w:rPr>
+          <w:rFonts w:cstheme="minorHAnsi"/>
+          <w:b/>
+          <w:bCs/>
+          <w:sz w:val="18"/>
+          <w:szCs w:val="18"/>
+          <w:lang w:val="en-US"/>
+        </w:rPr>
+      </w:pPr>
+      <w:r>
+        <w:rPr>
+          <w:rFonts w:cstheme="minorHAnsi"/>
+          <w:b/>
+          <w:bCs/>
+          <w:sz w:val="18"/>
+          <w:szCs w:val="18"/>
+          <w:lang w:val="en-US"/>
+        </w:rPr>
+        <w:t>Proofs of c</w:t>
+      </w:r>
+      <w:r>
+        <w:rPr>
+          <w:rFonts w:cstheme="minorHAnsi"/>
+          <w:b/>
+          <w:bCs/>
+          <w:sz w:val="18"/>
+          <w:szCs w:val="18"/>
+          <w:lang w:val="en-US"/>
+        </w:rPr>
+        <w:t>ommit</w:t>
+      </w:r>
+      <w:r>
+        <w:rPr>
+          <w:rFonts w:cstheme="minorHAnsi"/>
+          <w:b/>
+          <w:bCs/>
+          <w:sz w:val="18"/>
+          <w:szCs w:val="18"/>
+          <w:lang w:val="en-US"/>
+        </w:rPr>
+        <w:t>s</w:t>
+      </w:r>
+      <w:r>
+        <w:rPr>
+          <w:rFonts w:cstheme="minorHAnsi"/>
+          <w:b/>
+          <w:bCs/>
+          <w:sz w:val="18"/>
+          <w:szCs w:val="18"/>
+          <w:lang w:val="en-US"/>
+        </w:rPr>
+        <w:t xml:space="preserve"> throughout the development of the project</w:t>
+      </w:r>
+    </w:p>
+    <w:p>
+      <w:pPr>
+        <w:spacing w:line="360" w:lineRule="auto"/>
         <w:jc w:val="both"/>
         <w:rPr>
           <w:rFonts w:ascii="Arial" w:hAnsi="Arial" w:cs="Arial"/>
@@ -1383,7 +1851,16 @@
           <w:sz w:val="24"/>
           <w:szCs w:val="24"/>
         </w:rPr>
-        <w:t>Afortunadamente, el uso de esta herramienta es muy sencillo, y nos facilitó mucho el desarrollo del proyecto, aunque también hubo puntos malos con esta herramienta. Entre esos puntos malos, fue el uso del plugin oficial de GitHub en Visual Studio 2019. Este plugin nos complicó un poco el desarrollo en un principio, pues gener</w:t>
+        <w:t xml:space="preserve">Afortunadamente, el uso de esta herramienta es muy sencillo, y nos facilitó mucho el desarrollo del proyecto, aunque también hubo puntos malos con esta herramienta. Entre esos puntos </w:t>
+      </w:r>
+      <w:r>
+        <w:rPr>
+          <w:rFonts w:ascii="Arial" w:hAnsi="Arial" w:cs="Arial"/>
+          <w:sz w:val="24"/>
+          <w:szCs w:val="24"/>
+        </w:rPr>
+        <w:lastRenderedPageBreak/>
+        <w:t>malos, fue el uso del plugin oficial de GitHub en Visual Studio 2019. Este plugin nos complicó un poco el desarrollo en un principio, pues gener</w:t>
       </w:r>
       <w:r>
         <w:rPr>
@@ -1537,6 +2014,42 @@
         </w:rPr>
         <w:t xml:space="preserve"> del listado de carpetas a ignorar y el problema fue solucionado.</w:t>
       </w:r>
+      <w:r>
+        <w:rPr>
+          <w:rFonts w:ascii="Arial" w:hAnsi="Arial" w:cs="Arial"/>
+          <w:sz w:val="24"/>
+          <w:szCs w:val="24"/>
+        </w:rPr>
+        <w:t xml:space="preserve"> Otra de esas malas experiencias provino de que el profesor de laboratorio descargó nuestro proyecto directamente del repositorio, y su computadora tiene procesador Intel, mientras que las nuestras cuentan con procesador AMD Ryzen, y por alguna razón (sospechamos que es por </w:t>
+      </w:r>
+      <w:proofErr w:type="gramStart"/>
+      <w:r>
+        <w:rPr>
+          <w:rFonts w:ascii="Arial" w:hAnsi="Arial" w:cs="Arial"/>
+          <w:sz w:val="24"/>
+          <w:szCs w:val="24"/>
+        </w:rPr>
+        <w:t>el .</w:t>
+      </w:r>
+      <w:proofErr w:type="spellStart"/>
+      <w:r>
+        <w:rPr>
+          <w:rFonts w:ascii="Arial" w:hAnsi="Arial" w:cs="Arial"/>
+          <w:sz w:val="24"/>
+          <w:szCs w:val="24"/>
+        </w:rPr>
+        <w:t>gitignore</w:t>
+      </w:r>
+      <w:proofErr w:type="spellEnd"/>
+      <w:proofErr w:type="gramEnd"/>
+      <w:r>
+        <w:rPr>
+          <w:rFonts w:ascii="Arial" w:hAnsi="Arial" w:cs="Arial"/>
+          <w:sz w:val="24"/>
+          <w:szCs w:val="24"/>
+        </w:rPr>
+        <w:t>), no se mostraban correctamente las texturas en el entorno.</w:t>
+      </w:r>
     </w:p>
     <w:p>
       <w:pPr>
@@ -1544,49 +2057,246 @@
         <w:jc w:val="both"/>
         <w:rPr>
           <w:rFonts w:ascii="Arial" w:hAnsi="Arial" w:cs="Arial"/>
-          <w:sz w:val="24"/>
-          <w:szCs w:val="24"/>
-        </w:rPr>
-      </w:pPr>
-      <w:r>
-        <w:rPr>
-          <w:rFonts w:ascii="Arial" w:hAnsi="Arial" w:cs="Arial"/>
-          <w:sz w:val="24"/>
-          <w:szCs w:val="24"/>
-        </w:rPr>
-        <w:t xml:space="preserve">Por ello, pese a que todo nuestro trabajo </w:t>
-      </w:r>
-      <w:r>
-        <w:rPr>
-          <w:rFonts w:ascii="Arial" w:hAnsi="Arial" w:cs="Arial"/>
-          <w:sz w:val="24"/>
-          <w:szCs w:val="24"/>
-        </w:rPr>
-        <w:t>está</w:t>
-      </w:r>
-      <w:r>
-        <w:rPr>
-          <w:rFonts w:ascii="Arial" w:hAnsi="Arial" w:cs="Arial"/>
-          <w:sz w:val="24"/>
-          <w:szCs w:val="24"/>
-        </w:rPr>
-        <w:t xml:space="preserve"> realizado en </w:t>
-      </w:r>
-      <w:r>
-        <w:rPr>
-          <w:rFonts w:ascii="Arial" w:hAnsi="Arial" w:cs="Arial"/>
-          <w:sz w:val="24"/>
-          <w:szCs w:val="24"/>
-        </w:rPr>
-        <w:t>GitHub</w:t>
-      </w:r>
-      <w:r>
-        <w:rPr>
-          <w:rFonts w:ascii="Arial" w:hAnsi="Arial" w:cs="Arial"/>
-          <w:sz w:val="24"/>
-          <w:szCs w:val="24"/>
-        </w:rPr>
-        <w:t xml:space="preserve">, decidimos usar Google Drive para la entrega final con el fin de resolver problemas de compatibilidad entre procesadores AMD Ryzen e Intel. </w:t>
+          <w:b/>
+          <w:bCs/>
+          <w:sz w:val="24"/>
+          <w:szCs w:val="24"/>
+          <w:lang w:val="en-US"/>
+        </w:rPr>
+      </w:pPr>
+      <w:r>
+        <w:rPr>
+          <w:rFonts w:ascii="Arial" w:hAnsi="Arial" w:cs="Arial"/>
+          <w:b/>
+          <w:bCs/>
+          <w:sz w:val="24"/>
+          <w:szCs w:val="24"/>
+          <w:lang w:val="en-US"/>
+        </w:rPr>
+        <w:t xml:space="preserve">Fortunately, the use of this tool is very simple, and it made the development of the project much easier for us, although there were also bad </w:t>
+      </w:r>
+      <w:r>
+        <w:rPr>
+          <w:rFonts w:ascii="Arial" w:hAnsi="Arial" w:cs="Arial"/>
+          <w:b/>
+          <w:bCs/>
+          <w:sz w:val="24"/>
+          <w:szCs w:val="24"/>
+          <w:lang w:val="en-US"/>
+        </w:rPr>
+        <w:t>experiences</w:t>
+      </w:r>
+      <w:r>
+        <w:rPr>
+          <w:rFonts w:ascii="Arial" w:hAnsi="Arial" w:cs="Arial"/>
+          <w:b/>
+          <w:bCs/>
+          <w:sz w:val="24"/>
+          <w:szCs w:val="24"/>
+          <w:lang w:val="en-US"/>
+        </w:rPr>
+        <w:t xml:space="preserve"> with this tool. Among those bad </w:t>
+      </w:r>
+      <w:r>
+        <w:rPr>
+          <w:rFonts w:ascii="Arial" w:hAnsi="Arial" w:cs="Arial"/>
+          <w:b/>
+          <w:bCs/>
+          <w:sz w:val="24"/>
+          <w:szCs w:val="24"/>
+          <w:lang w:val="en-US"/>
+        </w:rPr>
+        <w:t>experiences</w:t>
+      </w:r>
+      <w:r>
+        <w:rPr>
+          <w:rFonts w:ascii="Arial" w:hAnsi="Arial" w:cs="Arial"/>
+          <w:b/>
+          <w:bCs/>
+          <w:sz w:val="24"/>
+          <w:szCs w:val="24"/>
+          <w:lang w:val="en-US"/>
+        </w:rPr>
+        <w:t xml:space="preserve">, was the use of the official GitHub plugin in Visual Studio 2019. This plugin complicated our development a bit at first, since it generated </w:t>
+      </w:r>
+      <w:proofErr w:type="gramStart"/>
+      <w:r>
+        <w:rPr>
+          <w:rFonts w:ascii="Arial" w:hAnsi="Arial" w:cs="Arial"/>
+          <w:b/>
+          <w:bCs/>
+          <w:sz w:val="24"/>
+          <w:szCs w:val="24"/>
+          <w:lang w:val="en-US"/>
+        </w:rPr>
+        <w:t>a .</w:t>
+      </w:r>
+      <w:proofErr w:type="spellStart"/>
+      <w:r>
+        <w:rPr>
+          <w:rFonts w:ascii="Arial" w:hAnsi="Arial" w:cs="Arial"/>
+          <w:b/>
+          <w:bCs/>
+          <w:sz w:val="24"/>
+          <w:szCs w:val="24"/>
+          <w:lang w:val="en-US"/>
+        </w:rPr>
+        <w:t>gitignore</w:t>
+      </w:r>
+      <w:proofErr w:type="spellEnd"/>
+      <w:proofErr w:type="gramEnd"/>
+      <w:r>
+        <w:rPr>
+          <w:rFonts w:ascii="Arial" w:hAnsi="Arial" w:cs="Arial"/>
+          <w:b/>
+          <w:bCs/>
+          <w:sz w:val="24"/>
+          <w:szCs w:val="24"/>
+          <w:lang w:val="en-US"/>
+        </w:rPr>
+        <w:t xml:space="preserve"> file (file with the information to ignore to upload to a repository) that it was not uploading .obj files and the entire resources folder to the repository, which caused a problem at first when synchronizing our projects, since a colleague could not see or upload the models. We realized that it could possibly be </w:t>
+      </w:r>
+      <w:proofErr w:type="gramStart"/>
+      <w:r>
+        <w:rPr>
+          <w:rFonts w:ascii="Arial" w:hAnsi="Arial" w:cs="Arial"/>
+          <w:b/>
+          <w:bCs/>
+          <w:sz w:val="24"/>
+          <w:szCs w:val="24"/>
+          <w:lang w:val="en-US"/>
+        </w:rPr>
+        <w:t>the .</w:t>
+      </w:r>
+      <w:proofErr w:type="spellStart"/>
+      <w:r>
+        <w:rPr>
+          <w:rFonts w:ascii="Arial" w:hAnsi="Arial" w:cs="Arial"/>
+          <w:b/>
+          <w:bCs/>
+          <w:sz w:val="24"/>
+          <w:szCs w:val="24"/>
+          <w:lang w:val="en-US"/>
+        </w:rPr>
+        <w:t>gitignore</w:t>
+      </w:r>
+      <w:proofErr w:type="spellEnd"/>
+      <w:proofErr w:type="gramEnd"/>
+      <w:r>
+        <w:rPr>
+          <w:rFonts w:ascii="Arial" w:hAnsi="Arial" w:cs="Arial"/>
+          <w:b/>
+          <w:bCs/>
+          <w:sz w:val="24"/>
+          <w:szCs w:val="24"/>
+          <w:lang w:val="en-US"/>
+        </w:rPr>
+        <w:t xml:space="preserve"> file and it was</w:t>
+      </w:r>
+      <w:r>
+        <w:rPr>
+          <w:rFonts w:ascii="Arial" w:hAnsi="Arial" w:cs="Arial"/>
+          <w:b/>
+          <w:bCs/>
+          <w:sz w:val="24"/>
+          <w:szCs w:val="24"/>
+          <w:lang w:val="en-US"/>
+        </w:rPr>
+        <w:t xml:space="preserve"> what happened</w:t>
+      </w:r>
+      <w:r>
+        <w:rPr>
+          <w:rFonts w:ascii="Arial" w:hAnsi="Arial" w:cs="Arial"/>
+          <w:b/>
+          <w:bCs/>
+          <w:sz w:val="24"/>
+          <w:szCs w:val="24"/>
+          <w:lang w:val="en-US"/>
+        </w:rPr>
+        <w:t>, so we only had to delete the .obj files from the .</w:t>
+      </w:r>
+      <w:proofErr w:type="spellStart"/>
+      <w:r>
+        <w:rPr>
+          <w:rFonts w:ascii="Arial" w:hAnsi="Arial" w:cs="Arial"/>
+          <w:b/>
+          <w:bCs/>
+          <w:sz w:val="24"/>
+          <w:szCs w:val="24"/>
+          <w:lang w:val="en-US"/>
+        </w:rPr>
+        <w:t>gitignore</w:t>
+      </w:r>
+      <w:proofErr w:type="spellEnd"/>
+      <w:r>
+        <w:rPr>
+          <w:rFonts w:ascii="Arial" w:hAnsi="Arial" w:cs="Arial"/>
+          <w:b/>
+          <w:bCs/>
+          <w:sz w:val="24"/>
+          <w:szCs w:val="24"/>
+          <w:lang w:val="en-US"/>
+        </w:rPr>
+        <w:t xml:space="preserve"> and also delete the resources folder from the list of folders to ignore and the problem was solved.</w:t>
+      </w:r>
+      <w:r>
+        <w:rPr>
+          <w:rFonts w:ascii="Arial" w:hAnsi="Arial" w:cs="Arial"/>
+          <w:b/>
+          <w:bCs/>
+          <w:sz w:val="24"/>
+          <w:szCs w:val="24"/>
+          <w:lang w:val="en-US"/>
+        </w:rPr>
+        <w:t xml:space="preserve"> </w:t>
+      </w:r>
+      <w:r>
+        <w:rPr>
+          <w:rFonts w:ascii="Arial" w:hAnsi="Arial" w:cs="Arial"/>
+          <w:b/>
+          <w:bCs/>
+          <w:sz w:val="24"/>
+          <w:szCs w:val="24"/>
+          <w:lang w:val="en-US"/>
+        </w:rPr>
+        <w:t xml:space="preserve">Another one of those bad experiences came from the lab professor downloading our project directly from the repository, and his computer has an Intel processor, while ours has an AMD Ryzen processor, and for some reason (we suspect it's because of </w:t>
+      </w:r>
+      <w:proofErr w:type="gramStart"/>
+      <w:r>
+        <w:rPr>
+          <w:rFonts w:ascii="Arial" w:hAnsi="Arial" w:cs="Arial"/>
+          <w:b/>
+          <w:bCs/>
+          <w:sz w:val="24"/>
+          <w:szCs w:val="24"/>
+          <w:lang w:val="en-US"/>
+        </w:rPr>
+        <w:t>the .</w:t>
+      </w:r>
+      <w:proofErr w:type="spellStart"/>
+      <w:r>
+        <w:rPr>
+          <w:rFonts w:ascii="Arial" w:hAnsi="Arial" w:cs="Arial"/>
+          <w:b/>
+          <w:bCs/>
+          <w:sz w:val="24"/>
+          <w:szCs w:val="24"/>
+          <w:lang w:val="en-US"/>
+        </w:rPr>
+        <w:t>gitignore</w:t>
+      </w:r>
+      <w:proofErr w:type="spellEnd"/>
+      <w:proofErr w:type="gramEnd"/>
+      <w:r>
+        <w:rPr>
+          <w:rFonts w:ascii="Arial" w:hAnsi="Arial" w:cs="Arial"/>
+          <w:b/>
+          <w:bCs/>
+          <w:sz w:val="24"/>
+          <w:szCs w:val="24"/>
+          <w:lang w:val="en-US"/>
+        </w:rPr>
+        <w:t>), Textures in the environment were not displayed correctly.</w:t>
       </w:r>
     </w:p>
     <w:p>
@@ -1599,6 +2309,175 @@
           <w:szCs w:val="24"/>
         </w:rPr>
       </w:pPr>
+      <w:r>
+        <w:rPr>
+          <w:rFonts w:ascii="Arial" w:hAnsi="Arial" w:cs="Arial"/>
+          <w:sz w:val="24"/>
+          <w:szCs w:val="24"/>
+        </w:rPr>
+        <w:t xml:space="preserve">Por ello, pese a que todo nuestro trabajo </w:t>
+      </w:r>
+      <w:r>
+        <w:rPr>
+          <w:rFonts w:ascii="Arial" w:hAnsi="Arial" w:cs="Arial"/>
+          <w:sz w:val="24"/>
+          <w:szCs w:val="24"/>
+        </w:rPr>
+        <w:t>está</w:t>
+      </w:r>
+      <w:r>
+        <w:rPr>
+          <w:rFonts w:ascii="Arial" w:hAnsi="Arial" w:cs="Arial"/>
+          <w:sz w:val="24"/>
+          <w:szCs w:val="24"/>
+        </w:rPr>
+        <w:t xml:space="preserve"> realizado en </w:t>
+      </w:r>
+      <w:r>
+        <w:rPr>
+          <w:rFonts w:ascii="Arial" w:hAnsi="Arial" w:cs="Arial"/>
+          <w:sz w:val="24"/>
+          <w:szCs w:val="24"/>
+        </w:rPr>
+        <w:t>GitHub</w:t>
+      </w:r>
+      <w:r>
+        <w:rPr>
+          <w:rFonts w:ascii="Arial" w:hAnsi="Arial" w:cs="Arial"/>
+          <w:sz w:val="24"/>
+          <w:szCs w:val="24"/>
+        </w:rPr>
+        <w:t xml:space="preserve">, decidimos usar Google Drive para la entrega final con el fin de </w:t>
+      </w:r>
+      <w:r>
+        <w:rPr>
+          <w:rFonts w:ascii="Arial" w:hAnsi="Arial" w:cs="Arial"/>
+          <w:sz w:val="24"/>
+          <w:szCs w:val="24"/>
+        </w:rPr>
+        <w:t>evitar</w:t>
+      </w:r>
+      <w:r>
+        <w:rPr>
+          <w:rFonts w:ascii="Arial" w:hAnsi="Arial" w:cs="Arial"/>
+          <w:sz w:val="24"/>
+          <w:szCs w:val="24"/>
+        </w:rPr>
+        <w:t xml:space="preserve"> problemas de compatibilidad entre procesadores AMD Ryzen e Intel. </w:t>
+      </w:r>
+    </w:p>
+    <w:p>
+      <w:pPr>
+        <w:spacing w:line="360" w:lineRule="auto"/>
+        <w:jc w:val="both"/>
+        <w:rPr>
+          <w:rFonts w:ascii="Arial" w:hAnsi="Arial" w:cs="Arial"/>
+          <w:b/>
+          <w:bCs/>
+          <w:sz w:val="24"/>
+          <w:szCs w:val="24"/>
+          <w:lang w:val="en-US"/>
+        </w:rPr>
+      </w:pPr>
+      <w:r>
+        <w:rPr>
+          <w:rFonts w:ascii="Arial" w:hAnsi="Arial" w:cs="Arial"/>
+          <w:b/>
+          <w:bCs/>
+          <w:sz w:val="24"/>
+          <w:szCs w:val="24"/>
+          <w:lang w:val="en-US"/>
+        </w:rPr>
+        <w:t xml:space="preserve">So even though </w:t>
+      </w:r>
+      <w:r>
+        <w:rPr>
+          <w:rFonts w:ascii="Arial" w:hAnsi="Arial" w:cs="Arial"/>
+          <w:b/>
+          <w:bCs/>
+          <w:sz w:val="24"/>
+          <w:szCs w:val="24"/>
+          <w:lang w:val="en-US"/>
+        </w:rPr>
+        <w:t>all</w:t>
+      </w:r>
+      <w:r>
+        <w:rPr>
+          <w:rFonts w:ascii="Arial" w:hAnsi="Arial" w:cs="Arial"/>
+          <w:b/>
+          <w:bCs/>
+          <w:sz w:val="24"/>
+          <w:szCs w:val="24"/>
+          <w:lang w:val="en-US"/>
+        </w:rPr>
+        <w:t xml:space="preserve"> our work </w:t>
+      </w:r>
+      <w:r>
+        <w:rPr>
+          <w:rFonts w:ascii="Arial" w:hAnsi="Arial" w:cs="Arial"/>
+          <w:b/>
+          <w:bCs/>
+          <w:sz w:val="24"/>
+          <w:szCs w:val="24"/>
+          <w:lang w:val="en-US"/>
+        </w:rPr>
+        <w:t>was</w:t>
+      </w:r>
+      <w:r>
+        <w:rPr>
+          <w:rFonts w:ascii="Arial" w:hAnsi="Arial" w:cs="Arial"/>
+          <w:b/>
+          <w:bCs/>
+          <w:sz w:val="24"/>
+          <w:szCs w:val="24"/>
+          <w:lang w:val="en-US"/>
+        </w:rPr>
+        <w:t xml:space="preserve"> done </w:t>
+      </w:r>
+      <w:r>
+        <w:rPr>
+          <w:rFonts w:ascii="Arial" w:hAnsi="Arial" w:cs="Arial"/>
+          <w:b/>
+          <w:bCs/>
+          <w:sz w:val="24"/>
+          <w:szCs w:val="24"/>
+          <w:lang w:val="en-US"/>
+        </w:rPr>
+        <w:t>with</w:t>
+      </w:r>
+      <w:r>
+        <w:rPr>
+          <w:rFonts w:ascii="Arial" w:hAnsi="Arial" w:cs="Arial"/>
+          <w:b/>
+          <w:bCs/>
+          <w:sz w:val="24"/>
+          <w:szCs w:val="24"/>
+          <w:lang w:val="en-US"/>
+        </w:rPr>
+        <w:t xml:space="preserve"> GitHub, we decided to use Google Drive for the final release to </w:t>
+      </w:r>
+      <w:r>
+        <w:rPr>
+          <w:rFonts w:ascii="Arial" w:hAnsi="Arial" w:cs="Arial"/>
+          <w:b/>
+          <w:bCs/>
+          <w:sz w:val="24"/>
+          <w:szCs w:val="24"/>
+          <w:lang w:val="en-US"/>
+        </w:rPr>
+        <w:t>avoid</w:t>
+      </w:r>
+      <w:r>
+        <w:rPr>
+          <w:rFonts w:ascii="Arial" w:hAnsi="Arial" w:cs="Arial"/>
+          <w:b/>
+          <w:bCs/>
+          <w:sz w:val="24"/>
+          <w:szCs w:val="24"/>
+          <w:lang w:val="en-US"/>
+        </w:rPr>
+        <w:t xml:space="preserve"> compatibility issues between AMD Ryzen and Intel processors.</w:t>
+      </w:r>
     </w:p>
     <w:sectPr>
       <w:type w:val="continuous"/>

</xml_diff>